<commit_message>
separate readme into sections
</commit_message>
<xml_diff>
--- a/code/homework_04_code.docx
+++ b/code/homework_04_code.docx
@@ -10,7 +10,7 @@
         <w:t xml:space="preserve">homework-04-code</w:t>
       </w:r>
     </w:p>
-    <w:bookmarkStart w:id="20" w:name="quarto"/>
+    <w:bookmarkStart w:id="21" w:name="quarto"/>
     <w:p>
       <w:pPr>
         <w:pStyle w:val="Heading2"/>
@@ -21,10 +21,41 @@
     </w:p>
     <w:p>
       <w:pPr>
+        <w:pStyle w:val="FirstParagraph"/>
+      </w:pPr>
+      <w:r>
+        <w:t xml:space="preserve">Link to repo can be found</w:t>
+      </w:r>
+      <w:r>
+        <w:t xml:space="preserve"> </w:t>
+      </w:r>
+      <w:hyperlink r:id="rId20">
+        <w:r>
+          <w:rPr>
+            <w:rStyle w:val="Hyperlink"/>
+          </w:rPr>
+          <w:t xml:space="preserve">here</w:t>
+        </w:r>
+      </w:hyperlink>
+      <w:r>
+        <w:t xml:space="preserve">.</w:t>
+      </w:r>
+    </w:p>
+    <w:p>
+      <w:pPr>
         <w:pStyle w:val="SourceCode"/>
       </w:pPr>
       <w:r>
         <w:rPr>
+          <w:rStyle w:val="CommentTok"/>
+        </w:rPr>
+        <w:t xml:space="preserve"># load in packages</w:t>
+      </w:r>
+      <w:r>
+        <w:br/>
+      </w:r>
+      <w:r>
+        <w:rPr>
           <w:rStyle w:val="FunctionTok"/>
         </w:rPr>
         <w:t xml:space="preserve">library</w:t>
@@ -155,9 +186,24 @@
         </w:rPr>
         <w:t xml:space="preserve">(lterdatasampler)</w:t>
       </w:r>
+      <w:r>
+        <w:br/>
+      </w:r>
+      <w:r>
+        <w:rPr>
+          <w:rStyle w:val="FunctionTok"/>
+        </w:rPr>
+        <w:t xml:space="preserve">library</w:t>
+      </w:r>
+      <w:r>
+        <w:rPr>
+          <w:rStyle w:val="NormalTok"/>
+        </w:rPr>
+        <w:t xml:space="preserve">(ggplot2)</w:t>
+      </w:r>
     </w:p>
-    <w:bookmarkEnd w:id="20"/>
-    <w:bookmarkStart w:id="33" w:name="Xa1c0846512a81ece03660f24d3db4eb4dfc0495"/>
+    <w:bookmarkEnd w:id="21"/>
+    <w:bookmarkStart w:id="31" w:name="Xa1c0846512a81ece03660f24d3db4eb4dfc0495"/>
     <w:p>
       <w:pPr>
         <w:pStyle w:val="Heading1"/>
@@ -248,6 +294,15 @@
       </w:pPr>
       <w:r>
         <w:rPr>
+          <w:rStyle w:val="CommentTok"/>
+        </w:rPr>
+        <w:t xml:space="preserve"># load in data and save as "fish_data" object</w:t>
+      </w:r>
+      <w:r>
+        <w:br/>
+      </w:r>
+      <w:r>
+        <w:rPr>
           <w:rStyle w:val="NormalTok"/>
         </w:rPr>
         <w:t xml:space="preserve">fish_data </w:t>
@@ -319,6 +374,15 @@
       </w:pPr>
       <w:r>
         <w:rPr>
+          <w:rStyle w:val="CommentTok"/>
+        </w:rPr>
+        <w:t xml:space="preserve"># filter the data to only include trout perch species</w:t>
+      </w:r>
+      <w:r>
+        <w:br/>
+      </w:r>
+      <w:r>
+        <w:rPr>
           <w:rStyle w:val="NormalTok"/>
         </w:rPr>
         <w:t xml:space="preserve">fish_data_filtered </w:t>
@@ -399,6 +463,15 @@
       </w:pPr>
       <w:r>
         <w:rPr>
+          <w:rStyle w:val="CommentTok"/>
+        </w:rPr>
+        <w:t xml:space="preserve"># create a missing data visualization using gg_miss_var</w:t>
+      </w:r>
+      <w:r>
+        <w:br/>
+      </w:r>
+      <w:r>
+        <w:rPr>
           <w:rStyle w:val="FunctionTok"/>
         </w:rPr>
         <w:t xml:space="preserve">gg_miss_var</w:t>
@@ -426,6 +499,21 @@
       </w:r>
       <w:r>
         <w:rPr>
+          <w:rStyle w:val="CommentTok"/>
+        </w:rPr>
+        <w:t xml:space="preserve"># add a meaningful caption </w:t>
+      </w:r>
+      <w:r>
+        <w:br/>
+      </w:r>
+      <w:r>
+        <w:rPr>
+          <w:rStyle w:val="NormalTok"/>
+        </w:rPr>
+        <w:t xml:space="preserve">  </w:t>
+      </w:r>
+      <w:r>
+        <w:rPr>
           <w:rStyle w:val="FunctionTok"/>
         </w:rPr>
         <w:t xml:space="preserve">labs</w:t>
@@ -464,13 +552,106 @@
         <w:rPr>
           <w:rStyle w:val="StringTok"/>
         </w:rPr>
-        <w:t xml:space="preserve">"There are 0 missing data on fish length, however there are 200 missing data on fish weight which does affect our hypothesis in how fish length predicts fish weight."</w:t>
-      </w:r>
-      <w:r>
-        <w:rPr>
-          <w:rStyle w:val="NormalTok"/>
-        </w:rPr>
-        <w:t xml:space="preserve">))</w:t>
+        <w:t xml:space="preserve">"**Missing Data Visualization.**There are 0 missing data on fish length, however there are 200 missing data on fish weight which does affect our hypothesis in how fish length predicts fish weight."</w:t>
+      </w:r>
+      <w:r>
+        <w:rPr>
+          <w:rStyle w:val="NormalTok"/>
+        </w:rPr>
+        <w:t xml:space="preserve">)) </w:t>
+      </w:r>
+      <w:r>
+        <w:rPr>
+          <w:rStyle w:val="SpecialCharTok"/>
+        </w:rPr>
+        <w:t xml:space="preserve">+</w:t>
+      </w:r>
+      <w:r>
+        <w:br/>
+      </w:r>
+      <w:r>
+        <w:rPr>
+          <w:rStyle w:val="NormalTok"/>
+        </w:rPr>
+        <w:t xml:space="preserve">  </w:t>
+      </w:r>
+      <w:r>
+        <w:rPr>
+          <w:rStyle w:val="FunctionTok"/>
+        </w:rPr>
+        <w:t xml:space="preserve">theme</w:t>
+      </w:r>
+      <w:r>
+        <w:rPr>
+          <w:rStyle w:val="NormalTok"/>
+        </w:rPr>
+        <w:t xml:space="preserve">(</w:t>
+      </w:r>
+      <w:r>
+        <w:br/>
+      </w:r>
+      <w:r>
+        <w:rPr>
+          <w:rStyle w:val="NormalTok"/>
+        </w:rPr>
+        <w:t xml:space="preserve">    </w:t>
+      </w:r>
+      <w:r>
+        <w:rPr>
+          <w:rStyle w:val="AttributeTok"/>
+        </w:rPr>
+        <w:t xml:space="preserve">plot.caption =</w:t>
+      </w:r>
+      <w:r>
+        <w:rPr>
+          <w:rStyle w:val="NormalTok"/>
+        </w:rPr>
+        <w:t xml:space="preserve"> </w:t>
+      </w:r>
+      <w:r>
+        <w:rPr>
+          <w:rStyle w:val="FunctionTok"/>
+        </w:rPr>
+        <w:t xml:space="preserve">element_text</w:t>
+      </w:r>
+      <w:r>
+        <w:rPr>
+          <w:rStyle w:val="NormalTok"/>
+        </w:rPr>
+        <w:t xml:space="preserve">(</w:t>
+      </w:r>
+      <w:r>
+        <w:rPr>
+          <w:rStyle w:val="AttributeTok"/>
+        </w:rPr>
+        <w:t xml:space="preserve">hjust =</w:t>
+      </w:r>
+      <w:r>
+        <w:rPr>
+          <w:rStyle w:val="NormalTok"/>
+        </w:rPr>
+        <w:t xml:space="preserve"> </w:t>
+      </w:r>
+      <w:r>
+        <w:rPr>
+          <w:rStyle w:val="DecValTok"/>
+        </w:rPr>
+        <w:t xml:space="preserve">0</w:t>
+      </w:r>
+      <w:r>
+        <w:rPr>
+          <w:rStyle w:val="NormalTok"/>
+        </w:rPr>
+        <w:t xml:space="preserve">)</w:t>
+      </w:r>
+      <w:r>
+        <w:br/>
+      </w:r>
+      <w:r>
+        <w:rPr>
+          <w:rStyle w:val="NormalTok"/>
+        </w:rPr>
+        <w:t xml:space="preserve">  )</w:t>
       </w:r>
     </w:p>
     <w:p>
@@ -482,18 +663,18 @@
           <wp:inline>
             <wp:extent cx="5334000" cy="4267200"/>
             <wp:effectExtent b="0" l="0" r="0" t="0"/>
-            <wp:docPr descr="" title="" id="22" name="Picture"/>
+            <wp:docPr descr="" title="" id="23" name="Picture"/>
             <a:graphic>
               <a:graphicData uri="http://schemas.openxmlformats.org/drawingml/2006/picture">
                 <pic:pic>
                   <pic:nvPicPr>
-                    <pic:cNvPr descr="homework_04_code_files/figure-docx/missing-data-vis-1.png" id="23" name="Picture"/>
+                    <pic:cNvPr descr="homework_04_code_files/figure-docx/missing-data-vis-1.png" id="24" name="Picture"/>
                     <pic:cNvPicPr>
                       <a:picLocks noChangeArrowheads="1" noChangeAspect="1"/>
                     </pic:cNvPicPr>
                   </pic:nvPicPr>
                   <pic:blipFill>
-                    <a:blip r:embed="rId21"/>
+                    <a:blip r:embed="rId22"/>
                     <a:stretch>
                       <a:fillRect/>
                     </a:stretch>
@@ -522,13 +703,99 @@
     </w:p>
     <w:p>
       <w:pPr>
+        <w:pStyle w:val="BodyText"/>
+      </w:pPr>
+      <w:r>
+        <w:t xml:space="preserve">3 and 4)</w:t>
+      </w:r>
+    </w:p>
+    <w:p>
+      <w:pPr>
         <w:pStyle w:val="SourceCode"/>
       </w:pPr>
       <w:r>
         <w:rPr>
+          <w:rStyle w:val="CommentTok"/>
+        </w:rPr>
+        <w:t xml:space="preserve"># create modelobject to determine if there is a relationship between fish length and weight</w:t>
+      </w:r>
+      <w:r>
+        <w:br/>
+      </w:r>
+      <w:r>
+        <w:rPr>
+          <w:rStyle w:val="NormalTok"/>
+        </w:rPr>
+        <w:t xml:space="preserve">modelobject </w:t>
+      </w:r>
+      <w:r>
+        <w:rPr>
+          <w:rStyle w:val="OtherTok"/>
+        </w:rPr>
+        <w:t xml:space="preserve">&lt;-</w:t>
+      </w:r>
+      <w:r>
+        <w:rPr>
+          <w:rStyle w:val="NormalTok"/>
+        </w:rPr>
+        <w:t xml:space="preserve"> </w:t>
+      </w:r>
+      <w:r>
+        <w:rPr>
           <w:rStyle w:val="FunctionTok"/>
         </w:rPr>
-        <w:t xml:space="preserve">ggplot</w:t>
+        <w:t xml:space="preserve">lm</w:t>
+      </w:r>
+      <w:r>
+        <w:rPr>
+          <w:rStyle w:val="NormalTok"/>
+        </w:rPr>
+        <w:t xml:space="preserve">(weight </w:t>
+      </w:r>
+      <w:r>
+        <w:rPr>
+          <w:rStyle w:val="SpecialCharTok"/>
+        </w:rPr>
+        <w:t xml:space="preserve">~</w:t>
+      </w:r>
+      <w:r>
+        <w:rPr>
+          <w:rStyle w:val="NormalTok"/>
+        </w:rPr>
+        <w:t xml:space="preserve"> length, </w:t>
+      </w:r>
+      <w:r>
+        <w:rPr>
+          <w:rStyle w:val="AttributeTok"/>
+        </w:rPr>
+        <w:t xml:space="preserve">data =</w:t>
+      </w:r>
+      <w:r>
+        <w:rPr>
+          <w:rStyle w:val="NormalTok"/>
+        </w:rPr>
+        <w:t xml:space="preserve"> fish_data_filtered) </w:t>
+      </w:r>
+      <w:r>
+        <w:br/>
+      </w:r>
+      <w:r>
+        <w:br/>
+      </w:r>
+      <w:r>
+        <w:rPr>
+          <w:rStyle w:val="CommentTok"/>
+        </w:rPr>
+        <w:t xml:space="preserve"># makes the viewer pane show a 2x2 grid of plots</w:t>
+      </w:r>
+      <w:r>
+        <w:br/>
+      </w:r>
+      <w:r>
+        <w:rPr>
+          <w:rStyle w:val="FunctionTok"/>
+        </w:rPr>
+        <w:t xml:space="preserve">par</w:t>
       </w:r>
       <w:r>
         <w:rPr>
@@ -540,19 +807,19 @@
         <w:rPr>
           <w:rStyle w:val="AttributeTok"/>
         </w:rPr>
-        <w:t xml:space="preserve">data =</w:t>
-      </w:r>
-      <w:r>
-        <w:rPr>
-          <w:rStyle w:val="NormalTok"/>
-        </w:rPr>
-        <w:t xml:space="preserve"> fish_data_filtered, </w:t>
+        <w:t xml:space="preserve">mfrow =</w:t>
+      </w:r>
+      <w:r>
+        <w:rPr>
+          <w:rStyle w:val="NormalTok"/>
+        </w:rPr>
+        <w:t xml:space="preserve"> </w:t>
       </w:r>
       <w:r>
         <w:rPr>
           <w:rStyle w:val="FunctionTok"/>
         </w:rPr>
-        <w:t xml:space="preserve">aes</w:t>
+        <w:t xml:space="preserve">c</w:t>
       </w:r>
       <w:r>
         <w:rPr>
@@ -562,60 +829,42 @@
       </w:r>
       <w:r>
         <w:rPr>
-          <w:rStyle w:val="AttributeTok"/>
-        </w:rPr>
-        <w:t xml:space="preserve">x =</w:t>
-      </w:r>
-      <w:r>
-        <w:rPr>
-          <w:rStyle w:val="NormalTok"/>
-        </w:rPr>
-        <w:t xml:space="preserve"> length, </w:t>
-      </w:r>
-      <w:r>
-        <w:rPr>
-          <w:rStyle w:val="AttributeTok"/>
-        </w:rPr>
-        <w:t xml:space="preserve">y =</w:t>
-      </w:r>
-      <w:r>
-        <w:rPr>
-          <w:rStyle w:val="NormalTok"/>
-        </w:rPr>
-        <w:t xml:space="preserve"> weight)) </w:t>
-      </w:r>
-      <w:r>
-        <w:rPr>
-          <w:rStyle w:val="SpecialCharTok"/>
-        </w:rPr>
-        <w:t xml:space="preserve">+</w:t>
-      </w:r>
-      <w:r>
-        <w:rPr>
-          <w:rStyle w:val="NormalTok"/>
-        </w:rPr>
-        <w:t xml:space="preserve"> </w:t>
-      </w:r>
-      <w:r>
-        <w:br/>
-      </w:r>
-      <w:r>
-        <w:rPr>
-          <w:rStyle w:val="NormalTok"/>
-        </w:rPr>
-        <w:t xml:space="preserve">  </w:t>
+          <w:rStyle w:val="DecValTok"/>
+        </w:rPr>
+        <w:t xml:space="preserve">2</w:t>
+      </w:r>
+      <w:r>
+        <w:rPr>
+          <w:rStyle w:val="NormalTok"/>
+        </w:rPr>
+        <w:t xml:space="preserve">, </w:t>
+      </w:r>
+      <w:r>
+        <w:rPr>
+          <w:rStyle w:val="DecValTok"/>
+        </w:rPr>
+        <w:t xml:space="preserve">2</w:t>
+      </w:r>
+      <w:r>
+        <w:rPr>
+          <w:rStyle w:val="NormalTok"/>
+        </w:rPr>
+        <w:t xml:space="preserve">))</w:t>
+      </w:r>
+      <w:r>
+        <w:br/>
       </w:r>
       <w:r>
         <w:rPr>
           <w:rStyle w:val="FunctionTok"/>
         </w:rPr>
-        <w:t xml:space="preserve">geom_point</w:t>
-      </w:r>
-      <w:r>
-        <w:rPr>
-          <w:rStyle w:val="NormalTok"/>
-        </w:rPr>
-        <w:t xml:space="preserve">()</w:t>
+        <w:t xml:space="preserve">plot</w:t>
+      </w:r>
+      <w:r>
+        <w:rPr>
+          <w:rStyle w:val="NormalTok"/>
+        </w:rPr>
+        <w:t xml:space="preserve">(modelobject)</w:t>
       </w:r>
     </w:p>
     <w:p>
@@ -627,18 +876,18 @@
           <wp:inline>
             <wp:extent cx="5334000" cy="4267200"/>
             <wp:effectExtent b="0" l="0" r="0" t="0"/>
-            <wp:docPr descr="" title="" id="25" name="Picture"/>
+            <wp:docPr descr="" title="" id="26" name="Picture"/>
             <a:graphic>
               <a:graphicData uri="http://schemas.openxmlformats.org/drawingml/2006/picture">
                 <pic:pic>
                   <pic:nvPicPr>
-                    <pic:cNvPr descr="homework_04_code_files/figure-docx/unnamed-chunk-1-1.png" id="26" name="Picture"/>
+                    <pic:cNvPr descr="homework_04_code_files/figure-docx/create-model-object-1.png" id="27" name="Picture"/>
                     <pic:cNvPicPr>
                       <a:picLocks noChangeArrowheads="1" noChangeAspect="1"/>
                     </pic:cNvPicPr>
                   </pic:nvPicPr>
                   <pic:blipFill>
-                    <a:blip r:embed="rId24"/>
+                    <a:blip r:embed="rId25"/>
                     <a:stretch>
                       <a:fillRect/>
                     </a:stretch>
@@ -667,201 +916,6 @@
     </w:p>
     <w:p>
       <w:pPr>
-        <w:pStyle w:val="BodyText"/>
-      </w:pPr>
-      <w:r>
-        <w:t xml:space="preserve">3 and 4)</w:t>
-      </w:r>
-    </w:p>
-    <w:p>
-      <w:pPr>
-        <w:pStyle w:val="SourceCode"/>
-      </w:pPr>
-      <w:r>
-        <w:rPr>
-          <w:rStyle w:val="NormalTok"/>
-        </w:rPr>
-        <w:t xml:space="preserve">modelobject </w:t>
-      </w:r>
-      <w:r>
-        <w:rPr>
-          <w:rStyle w:val="OtherTok"/>
-        </w:rPr>
-        <w:t xml:space="preserve">&lt;-</w:t>
-      </w:r>
-      <w:r>
-        <w:rPr>
-          <w:rStyle w:val="NormalTok"/>
-        </w:rPr>
-        <w:t xml:space="preserve"> </w:t>
-      </w:r>
-      <w:r>
-        <w:rPr>
-          <w:rStyle w:val="FunctionTok"/>
-        </w:rPr>
-        <w:t xml:space="preserve">lm</w:t>
-      </w:r>
-      <w:r>
-        <w:rPr>
-          <w:rStyle w:val="NormalTok"/>
-        </w:rPr>
-        <w:t xml:space="preserve">(weight </w:t>
-      </w:r>
-      <w:r>
-        <w:rPr>
-          <w:rStyle w:val="SpecialCharTok"/>
-        </w:rPr>
-        <w:t xml:space="preserve">~</w:t>
-      </w:r>
-      <w:r>
-        <w:rPr>
-          <w:rStyle w:val="NormalTok"/>
-        </w:rPr>
-        <w:t xml:space="preserve"> length, </w:t>
-      </w:r>
-      <w:r>
-        <w:rPr>
-          <w:rStyle w:val="AttributeTok"/>
-        </w:rPr>
-        <w:t xml:space="preserve">data =</w:t>
-      </w:r>
-      <w:r>
-        <w:rPr>
-          <w:rStyle w:val="NormalTok"/>
-        </w:rPr>
-        <w:t xml:space="preserve"> fish_data_filtered) </w:t>
-      </w:r>
-      <w:r>
-        <w:br/>
-      </w:r>
-      <w:r>
-        <w:br/>
-      </w:r>
-      <w:r>
-        <w:rPr>
-          <w:rStyle w:val="FunctionTok"/>
-        </w:rPr>
-        <w:t xml:space="preserve">par</w:t>
-      </w:r>
-      <w:r>
-        <w:rPr>
-          <w:rStyle w:val="NormalTok"/>
-        </w:rPr>
-        <w:t xml:space="preserve">(</w:t>
-      </w:r>
-      <w:r>
-        <w:rPr>
-          <w:rStyle w:val="AttributeTok"/>
-        </w:rPr>
-        <w:t xml:space="preserve">mfrow =</w:t>
-      </w:r>
-      <w:r>
-        <w:rPr>
-          <w:rStyle w:val="NormalTok"/>
-        </w:rPr>
-        <w:t xml:space="preserve"> </w:t>
-      </w:r>
-      <w:r>
-        <w:rPr>
-          <w:rStyle w:val="FunctionTok"/>
-        </w:rPr>
-        <w:t xml:space="preserve">c</w:t>
-      </w:r>
-      <w:r>
-        <w:rPr>
-          <w:rStyle w:val="NormalTok"/>
-        </w:rPr>
-        <w:t xml:space="preserve">(</w:t>
-      </w:r>
-      <w:r>
-        <w:rPr>
-          <w:rStyle w:val="DecValTok"/>
-        </w:rPr>
-        <w:t xml:space="preserve">2</w:t>
-      </w:r>
-      <w:r>
-        <w:rPr>
-          <w:rStyle w:val="NormalTok"/>
-        </w:rPr>
-        <w:t xml:space="preserve">, </w:t>
-      </w:r>
-      <w:r>
-        <w:rPr>
-          <w:rStyle w:val="DecValTok"/>
-        </w:rPr>
-        <w:t xml:space="preserve">2</w:t>
-      </w:r>
-      <w:r>
-        <w:rPr>
-          <w:rStyle w:val="NormalTok"/>
-        </w:rPr>
-        <w:t xml:space="preserve">))</w:t>
-      </w:r>
-      <w:r>
-        <w:br/>
-      </w:r>
-      <w:r>
-        <w:rPr>
-          <w:rStyle w:val="FunctionTok"/>
-        </w:rPr>
-        <w:t xml:space="preserve">plot</w:t>
-      </w:r>
-      <w:r>
-        <w:rPr>
-          <w:rStyle w:val="NormalTok"/>
-        </w:rPr>
-        <w:t xml:space="preserve">(modelobject)</w:t>
-      </w:r>
-    </w:p>
-    <w:p>
-      <w:pPr>
-        <w:pStyle w:val="FirstParagraph"/>
-      </w:pPr>
-      <w:r>
-        <w:drawing>
-          <wp:inline>
-            <wp:extent cx="5334000" cy="4267200"/>
-            <wp:effectExtent b="0" l="0" r="0" t="0"/>
-            <wp:docPr descr="" title="" id="28" name="Picture"/>
-            <a:graphic>
-              <a:graphicData uri="http://schemas.openxmlformats.org/drawingml/2006/picture">
-                <pic:pic>
-                  <pic:nvPicPr>
-                    <pic:cNvPr descr="homework_04_code_files/figure-docx/create-model-object-1.png" id="29" name="Picture"/>
-                    <pic:cNvPicPr>
-                      <a:picLocks noChangeArrowheads="1" noChangeAspect="1"/>
-                    </pic:cNvPicPr>
-                  </pic:nvPicPr>
-                  <pic:blipFill>
-                    <a:blip r:embed="rId27"/>
-                    <a:stretch>
-                      <a:fillRect/>
-                    </a:stretch>
-                  </pic:blipFill>
-                  <pic:spPr bwMode="auto">
-                    <a:xfrm>
-                      <a:off x="0" y="0"/>
-                      <a:ext cx="5334000" cy="4267200"/>
-                    </a:xfrm>
-                    <a:prstGeom prst="rect">
-                      <a:avLst/>
-                    </a:prstGeom>
-                    <a:noFill/>
-                    <a:ln w="9525">
-                      <a:noFill/>
-                      <a:headEnd/>
-                      <a:tailEnd/>
-                    </a:ln>
-                  </pic:spPr>
-                </pic:pic>
-              </a:graphicData>
-            </a:graphic>
-          </wp:inline>
-        </w:drawing>
-      </w:r>
-    </w:p>
-    <w:p>
-      <w:pPr>
         <w:numPr>
           <w:ilvl w:val="0"/>
           <w:numId w:val="1003"/>
@@ -874,82 +928,363 @@
     </w:p>
     <w:p>
       <w:pPr>
-        <w:numPr>
-          <w:ilvl w:val="0"/>
-          <w:numId w:val="1004"/>
-        </w:numPr>
-        <w:pStyle w:val="Compact"/>
-      </w:pPr>
-      <w:r>
-        <w:t xml:space="preserve">linear relationship between variables: yes! (used exploratory data visualization to check that)</w:t>
+        <w:pStyle w:val="FirstParagraph"/>
+      </w:pPr>
+      <w:r>
+        <w:t xml:space="preserve">Residual vs fitted plot: plots the residuals (difference between observed and expected values) versus the fitted line. Based on the how the residuals seem to be somewhat evenly and randomly distributed around the horizontal dotted line, one can confirm homoscedasticity. In addition, the red line is relatively flat.</w:t>
       </w:r>
     </w:p>
     <w:p>
       <w:pPr>
-        <w:numPr>
-          <w:ilvl w:val="0"/>
-          <w:numId w:val="1004"/>
-        </w:numPr>
-        <w:pStyle w:val="Compact"/>
-      </w:pPr>
-      <w:r>
-        <w:t xml:space="preserve">independence of errors: yes! (making that assumption based on how the data were collected)</w:t>
+        <w:pStyle w:val="BodyText"/>
+      </w:pPr>
+      <w:r>
+        <w:t xml:space="preserve">Normal Q-Q plot: looking at the qqplot, the residuals look normally distributed, as the residuals follow a linear path.</w:t>
       </w:r>
     </w:p>
     <w:p>
       <w:pPr>
-        <w:numPr>
-          <w:ilvl w:val="0"/>
-          <w:numId w:val="1004"/>
-        </w:numPr>
-        <w:pStyle w:val="Compact"/>
-      </w:pPr>
-      <w:r>
-        <w:t xml:space="preserve">homoskedasticity of errors: yes! (making that decision from residuals vs fitted plot/scale-location plots)</w:t>
+        <w:pStyle w:val="BodyText"/>
+      </w:pPr>
+      <w:r>
+        <w:t xml:space="preserve">Scale-Location plot: plots fitted values versus the square root of the standardized residuals; plots seem to be somewhat evenly and randomly distributed around horizontal (and relatively flat) red line, implying homoscedasticity.</w:t>
       </w:r>
     </w:p>
     <w:p>
       <w:pPr>
-        <w:numPr>
-          <w:ilvl w:val="0"/>
-          <w:numId w:val="1004"/>
-        </w:numPr>
-        <w:pStyle w:val="Compact"/>
-      </w:pPr>
-      <w:r>
-        <w:t xml:space="preserve">normally distributed errors: yes! (looking at QQ plot of residuals)</w:t>
+        <w:pStyle w:val="BodyText"/>
+      </w:pPr>
+      <w:r>
+        <w:t xml:space="preserve">Residuals vs leverage plot: there doesn’t appear to be any significant residual outliers that are affecting the model predictions.</w:t>
       </w:r>
     </w:p>
     <w:p>
       <w:pPr>
-        <w:pStyle w:val="FirstParagraph"/>
-      </w:pPr>
-      <w:r>
-        <w:t xml:space="preserve">Residual vs fitted plot: plots the residuals (difference between obsered and expected values) versus the fitted line. Based on the how the residuals seem to be somewhat evenly and randomly distributed around the horizontal dotted line, one can confirm homosecdasticity .</w:t>
+        <w:pStyle w:val="SourceCode"/>
+      </w:pPr>
+      <w:r>
+        <w:rPr>
+          <w:rStyle w:val="CommentTok"/>
+        </w:rPr>
+        <w:t xml:space="preserve"># store model summary as an object</w:t>
+      </w:r>
+      <w:r>
+        <w:br/>
+      </w:r>
+      <w:r>
+        <w:rPr>
+          <w:rStyle w:val="NormalTok"/>
+        </w:rPr>
+        <w:t xml:space="preserve">model_summary </w:t>
+      </w:r>
+      <w:r>
+        <w:rPr>
+          <w:rStyle w:val="OtherTok"/>
+        </w:rPr>
+        <w:t xml:space="preserve">&lt;-</w:t>
+      </w:r>
+      <w:r>
+        <w:rPr>
+          <w:rStyle w:val="NormalTok"/>
+        </w:rPr>
+        <w:t xml:space="preserve"> </w:t>
+      </w:r>
+      <w:r>
+        <w:rPr>
+          <w:rStyle w:val="FunctionTok"/>
+        </w:rPr>
+        <w:t xml:space="preserve">summary</w:t>
+      </w:r>
+      <w:r>
+        <w:rPr>
+          <w:rStyle w:val="NormalTok"/>
+        </w:rPr>
+        <w:t xml:space="preserve">(modelobject)</w:t>
+      </w:r>
+      <w:r>
+        <w:br/>
+      </w:r>
+      <w:r>
+        <w:br/>
+      </w:r>
+      <w:r>
+        <w:rPr>
+          <w:rStyle w:val="NormalTok"/>
+        </w:rPr>
+        <w:t xml:space="preserve">model_summary</w:t>
       </w:r>
     </w:p>
     <w:p>
       <w:pPr>
-        <w:pStyle w:val="BodyText"/>
-      </w:pPr>
-      <w:r>
-        <w:t xml:space="preserve">Normal Q-Q plot: looking at the qqplot, the residuals look normally distributed, as they a follow linear path.</w:t>
+        <w:pStyle w:val="SourceCode"/>
+      </w:pPr>
+      <w:r>
+        <w:br/>
+      </w:r>
+      <w:r>
+        <w:rPr>
+          <w:rStyle w:val="VerbatimChar"/>
+        </w:rPr>
+        <w:t xml:space="preserve">Call:</w:t>
+      </w:r>
+      <w:r>
+        <w:br/>
+      </w:r>
+      <w:r>
+        <w:rPr>
+          <w:rStyle w:val="VerbatimChar"/>
+        </w:rPr>
+        <w:t xml:space="preserve">lm(formula = weight ~ length, data = fish_data_filtered)</w:t>
+      </w:r>
+      <w:r>
+        <w:br/>
+      </w:r>
+      <w:r>
+        <w:br/>
+      </w:r>
+      <w:r>
+        <w:rPr>
+          <w:rStyle w:val="VerbatimChar"/>
+        </w:rPr>
+        <w:t xml:space="preserve">Residuals:</w:t>
+      </w:r>
+      <w:r>
+        <w:br/>
+      </w:r>
+      <w:r>
+        <w:rPr>
+          <w:rStyle w:val="VerbatimChar"/>
+        </w:rPr>
+        <w:t xml:space="preserve">    Min      1Q  Median      3Q     Max </w:t>
+      </w:r>
+      <w:r>
+        <w:br/>
+      </w:r>
+      <w:r>
+        <w:rPr>
+          <w:rStyle w:val="VerbatimChar"/>
+        </w:rPr>
+        <w:t xml:space="preserve">-3.0828 -0.4862 -0.1830  0.4128  7.3191 </w:t>
+      </w:r>
+      <w:r>
+        <w:br/>
+      </w:r>
+      <w:r>
+        <w:br/>
+      </w:r>
+      <w:r>
+        <w:rPr>
+          <w:rStyle w:val="VerbatimChar"/>
+        </w:rPr>
+        <w:t xml:space="preserve">Coefficients:</w:t>
+      </w:r>
+      <w:r>
+        <w:br/>
+      </w:r>
+      <w:r>
+        <w:rPr>
+          <w:rStyle w:val="VerbatimChar"/>
+        </w:rPr>
+        <w:t xml:space="preserve">              Estimate Std. Error t value Pr(&gt;|t|)    </w:t>
+      </w:r>
+      <w:r>
+        <w:br/>
+      </w:r>
+      <w:r>
+        <w:rPr>
+          <w:rStyle w:val="VerbatimChar"/>
+        </w:rPr>
+        <w:t xml:space="preserve">(Intercept) -11.702476   0.481564  -24.30   &lt;2e-16 ***</w:t>
+      </w:r>
+      <w:r>
+        <w:br/>
+      </w:r>
+      <w:r>
+        <w:rPr>
+          <w:rStyle w:val="VerbatimChar"/>
+        </w:rPr>
+        <w:t xml:space="preserve">length        0.199852   0.005584   35.79   &lt;2e-16 ***</w:t>
+      </w:r>
+      <w:r>
+        <w:br/>
+      </w:r>
+      <w:r>
+        <w:rPr>
+          <w:rStyle w:val="VerbatimChar"/>
+        </w:rPr>
+        <w:t xml:space="preserve">---</w:t>
+      </w:r>
+      <w:r>
+        <w:br/>
+      </w:r>
+      <w:r>
+        <w:rPr>
+          <w:rStyle w:val="VerbatimChar"/>
+        </w:rPr>
+        <w:t xml:space="preserve">Signif. codes:  0 '***' 0.001 '**' 0.01 '*' 0.05 '.' 0.1 ' ' 1</w:t>
+      </w:r>
+      <w:r>
+        <w:br/>
+      </w:r>
+      <w:r>
+        <w:br/>
+      </w:r>
+      <w:r>
+        <w:rPr>
+          <w:rStyle w:val="VerbatimChar"/>
+        </w:rPr>
+        <w:t xml:space="preserve">Residual standard error: 1.057 on 288 degrees of freedom</w:t>
+      </w:r>
+      <w:r>
+        <w:br/>
+      </w:r>
+      <w:r>
+        <w:rPr>
+          <w:rStyle w:val="VerbatimChar"/>
+        </w:rPr>
+        <w:t xml:space="preserve">  (199 observations deleted due to missingness)</w:t>
+      </w:r>
+      <w:r>
+        <w:br/>
+      </w:r>
+      <w:r>
+        <w:rPr>
+          <w:rStyle w:val="VerbatimChar"/>
+        </w:rPr>
+        <w:t xml:space="preserve">Multiple R-squared:  0.8164,    Adjusted R-squared:  0.8158 </w:t>
+      </w:r>
+      <w:r>
+        <w:br/>
+      </w:r>
+      <w:r>
+        <w:rPr>
+          <w:rStyle w:val="VerbatimChar"/>
+        </w:rPr>
+        <w:t xml:space="preserve">F-statistic:  1281 on 1 and 288 DF,  p-value: &lt; 2.2e-16</w:t>
       </w:r>
     </w:p>
     <w:p>
       <w:pPr>
-        <w:pStyle w:val="BodyText"/>
-      </w:pPr>
-      <w:r>
-        <w:t xml:space="preserve">Scale-Location plot: plots fitted values versus the square root of the standardized residuals; plots seem to be somewhat evenly and randomly distributed around horizontal red line, implying homoscedasticity.</w:t>
+        <w:pStyle w:val="SourceCode"/>
+      </w:pPr>
+      <w:r>
+        <w:rPr>
+          <w:rStyle w:val="CommentTok"/>
+        </w:rPr>
+        <w:t xml:space="preserve"># store the ANOVA table as an object and use anova () function to retrieve variance table analysis for model</w:t>
+      </w:r>
+      <w:r>
+        <w:br/>
+      </w:r>
+      <w:r>
+        <w:rPr>
+          <w:rStyle w:val="NormalTok"/>
+        </w:rPr>
+        <w:t xml:space="preserve">model_squares </w:t>
+      </w:r>
+      <w:r>
+        <w:rPr>
+          <w:rStyle w:val="OtherTok"/>
+        </w:rPr>
+        <w:t xml:space="preserve">&lt;-</w:t>
+      </w:r>
+      <w:r>
+        <w:rPr>
+          <w:rStyle w:val="NormalTok"/>
+        </w:rPr>
+        <w:t xml:space="preserve"> </w:t>
+      </w:r>
+      <w:r>
+        <w:rPr>
+          <w:rStyle w:val="FunctionTok"/>
+        </w:rPr>
+        <w:t xml:space="preserve">anova</w:t>
+      </w:r>
+      <w:r>
+        <w:rPr>
+          <w:rStyle w:val="NormalTok"/>
+        </w:rPr>
+        <w:t xml:space="preserve">(modelobject)</w:t>
+      </w:r>
+      <w:r>
+        <w:br/>
+      </w:r>
+      <w:r>
+        <w:br/>
+      </w:r>
+      <w:r>
+        <w:rPr>
+          <w:rStyle w:val="NormalTok"/>
+        </w:rPr>
+        <w:t xml:space="preserve">model_squares</w:t>
       </w:r>
     </w:p>
     <w:p>
       <w:pPr>
-        <w:pStyle w:val="BodyText"/>
-      </w:pPr>
-      <w:r>
-        <w:t xml:space="preserve">Residuals vs leverage plot: there doesn’t appear to be any residual outliers that are affecting the model predictions.</w:t>
+        <w:pStyle w:val="SourceCode"/>
+      </w:pPr>
+      <w:r>
+        <w:rPr>
+          <w:rStyle w:val="VerbatimChar"/>
+        </w:rPr>
+        <w:t xml:space="preserve">Analysis of Variance Table</w:t>
+      </w:r>
+      <w:r>
+        <w:br/>
+      </w:r>
+      <w:r>
+        <w:br/>
+      </w:r>
+      <w:r>
+        <w:rPr>
+          <w:rStyle w:val="VerbatimChar"/>
+        </w:rPr>
+        <w:t xml:space="preserve">Response: weight</w:t>
+      </w:r>
+      <w:r>
+        <w:br/>
+      </w:r>
+      <w:r>
+        <w:rPr>
+          <w:rStyle w:val="VerbatimChar"/>
+        </w:rPr>
+        <w:t xml:space="preserve">           Df  Sum Sq Mean Sq F value    Pr(&gt;F)    </w:t>
+      </w:r>
+      <w:r>
+        <w:br/>
+      </w:r>
+      <w:r>
+        <w:rPr>
+          <w:rStyle w:val="VerbatimChar"/>
+        </w:rPr>
+        <w:t xml:space="preserve">length      1 1432.29 1432.29  1280.8 &lt; 2.2e-16 ***</w:t>
+      </w:r>
+      <w:r>
+        <w:br/>
+      </w:r>
+      <w:r>
+        <w:rPr>
+          <w:rStyle w:val="VerbatimChar"/>
+        </w:rPr>
+        <w:t xml:space="preserve">Residuals 288  322.05    1.12                      </w:t>
+      </w:r>
+      <w:r>
+        <w:br/>
+      </w:r>
+      <w:r>
+        <w:rPr>
+          <w:rStyle w:val="VerbatimChar"/>
+        </w:rPr>
+        <w:t xml:space="preserve">---</w:t>
+      </w:r>
+      <w:r>
+        <w:br/>
+      </w:r>
+      <w:r>
+        <w:rPr>
+          <w:rStyle w:val="VerbatimChar"/>
+        </w:rPr>
+        <w:t xml:space="preserve">Signif. codes:  0 '***' 0.001 '**' 0.01 '*' 0.05 '.' 0.1 ' ' 1</w:t>
       </w:r>
     </w:p>
     <w:p>
@@ -960,7 +1295,7 @@
         <w:rPr>
           <w:rStyle w:val="NormalTok"/>
         </w:rPr>
-        <w:t xml:space="preserve">model_summary </w:t>
+        <w:t xml:space="preserve">model_squares_table </w:t>
       </w:r>
       <w:r>
         <w:rPr>
@@ -978,191 +1313,19 @@
         <w:rPr>
           <w:rStyle w:val="FunctionTok"/>
         </w:rPr>
-        <w:t xml:space="preserve">summary</w:t>
-      </w:r>
-      <w:r>
-        <w:rPr>
-          <w:rStyle w:val="NormalTok"/>
-        </w:rPr>
-        <w:t xml:space="preserve">(modelobject)</w:t>
-      </w:r>
-      <w:r>
-        <w:br/>
-      </w:r>
-      <w:r>
-        <w:br/>
-      </w:r>
-      <w:r>
-        <w:rPr>
-          <w:rStyle w:val="NormalTok"/>
-        </w:rPr>
-        <w:t xml:space="preserve">model_summary</w:t>
-      </w:r>
-    </w:p>
-    <w:p>
-      <w:pPr>
-        <w:pStyle w:val="SourceCode"/>
-      </w:pPr>
-      <w:r>
-        <w:br/>
-      </w:r>
-      <w:r>
-        <w:rPr>
-          <w:rStyle w:val="VerbatimChar"/>
-        </w:rPr>
-        <w:t xml:space="preserve">Call:</w:t>
-      </w:r>
-      <w:r>
-        <w:br/>
-      </w:r>
-      <w:r>
-        <w:rPr>
-          <w:rStyle w:val="VerbatimChar"/>
-        </w:rPr>
-        <w:t xml:space="preserve">lm(formula = weight ~ length, data = fish_data_filtered)</w:t>
-      </w:r>
-      <w:r>
-        <w:br/>
-      </w:r>
-      <w:r>
-        <w:br/>
-      </w:r>
-      <w:r>
-        <w:rPr>
-          <w:rStyle w:val="VerbatimChar"/>
-        </w:rPr>
-        <w:t xml:space="preserve">Residuals:</w:t>
-      </w:r>
-      <w:r>
-        <w:br/>
-      </w:r>
-      <w:r>
-        <w:rPr>
-          <w:rStyle w:val="VerbatimChar"/>
-        </w:rPr>
-        <w:t xml:space="preserve">    Min      1Q  Median      3Q     Max </w:t>
-      </w:r>
-      <w:r>
-        <w:br/>
-      </w:r>
-      <w:r>
-        <w:rPr>
-          <w:rStyle w:val="VerbatimChar"/>
-        </w:rPr>
-        <w:t xml:space="preserve">-3.0828 -0.4862 -0.1830  0.4128  7.3191 </w:t>
-      </w:r>
-      <w:r>
-        <w:br/>
-      </w:r>
-      <w:r>
-        <w:br/>
-      </w:r>
-      <w:r>
-        <w:rPr>
-          <w:rStyle w:val="VerbatimChar"/>
-        </w:rPr>
-        <w:t xml:space="preserve">Coefficients:</w:t>
-      </w:r>
-      <w:r>
-        <w:br/>
-      </w:r>
-      <w:r>
-        <w:rPr>
-          <w:rStyle w:val="VerbatimChar"/>
-        </w:rPr>
-        <w:t xml:space="preserve">              Estimate Std. Error t value Pr(&gt;|t|)    </w:t>
-      </w:r>
-      <w:r>
-        <w:br/>
-      </w:r>
-      <w:r>
-        <w:rPr>
-          <w:rStyle w:val="VerbatimChar"/>
-        </w:rPr>
-        <w:t xml:space="preserve">(Intercept) -11.702476   0.481564  -24.30   &lt;2e-16 ***</w:t>
-      </w:r>
-      <w:r>
-        <w:br/>
-      </w:r>
-      <w:r>
-        <w:rPr>
-          <w:rStyle w:val="VerbatimChar"/>
-        </w:rPr>
-        <w:t xml:space="preserve">length        0.199852   0.005584   35.79   &lt;2e-16 ***</w:t>
-      </w:r>
-      <w:r>
-        <w:br/>
-      </w:r>
-      <w:r>
-        <w:rPr>
-          <w:rStyle w:val="VerbatimChar"/>
-        </w:rPr>
-        <w:t xml:space="preserve">---</w:t>
-      </w:r>
-      <w:r>
-        <w:br/>
-      </w:r>
-      <w:r>
-        <w:rPr>
-          <w:rStyle w:val="VerbatimChar"/>
-        </w:rPr>
-        <w:t xml:space="preserve">Signif. codes:  0 '***' 0.001 '**' 0.01 '*' 0.05 '.' 0.1 ' ' 1</w:t>
-      </w:r>
-      <w:r>
-        <w:br/>
-      </w:r>
-      <w:r>
-        <w:br/>
-      </w:r>
-      <w:r>
-        <w:rPr>
-          <w:rStyle w:val="VerbatimChar"/>
-        </w:rPr>
-        <w:t xml:space="preserve">Residual standard error: 1.057 on 288 degrees of freedom</w:t>
-      </w:r>
-      <w:r>
-        <w:br/>
-      </w:r>
-      <w:r>
-        <w:rPr>
-          <w:rStyle w:val="VerbatimChar"/>
-        </w:rPr>
-        <w:t xml:space="preserve">  (199 observations deleted due to missingness)</w:t>
-      </w:r>
-      <w:r>
-        <w:br/>
-      </w:r>
-      <w:r>
-        <w:rPr>
-          <w:rStyle w:val="VerbatimChar"/>
-        </w:rPr>
-        <w:t xml:space="preserve">Multiple R-squared:  0.8164,    Adjusted R-squared:  0.8158 </w:t>
-      </w:r>
-      <w:r>
-        <w:br/>
-      </w:r>
-      <w:r>
-        <w:rPr>
-          <w:rStyle w:val="VerbatimChar"/>
-        </w:rPr>
-        <w:t xml:space="preserve">F-statistic:  1281 on 1 and 288 DF,  p-value: &lt; 2.2e-16</w:t>
-      </w:r>
-    </w:p>
-    <w:p>
-      <w:pPr>
-        <w:pStyle w:val="SourceCode"/>
-      </w:pPr>
-      <w:r>
-        <w:rPr>
-          <w:rStyle w:val="NormalTok"/>
-        </w:rPr>
-        <w:t xml:space="preserve">model_squares </w:t>
-      </w:r>
-      <w:r>
-        <w:rPr>
-          <w:rStyle w:val="OtherTok"/>
-        </w:rPr>
-        <w:t xml:space="preserve">&lt;-</w:t>
+        <w:t xml:space="preserve">tidy</w:t>
+      </w:r>
+      <w:r>
+        <w:rPr>
+          <w:rStyle w:val="NormalTok"/>
+        </w:rPr>
+        <w:t xml:space="preserve">(model_squares) </w:t>
+      </w:r>
+      <w:r>
+        <w:rPr>
+          <w:rStyle w:val="SpecialCharTok"/>
+        </w:rPr>
+        <w:t xml:space="preserve">%&gt;%</w:t>
       </w:r>
       <w:r>
         <w:rPr>
@@ -1171,110 +1334,46 @@
         <w:t xml:space="preserve"> </w:t>
       </w:r>
       <w:r>
+        <w:br/>
+      </w:r>
+      <w:r>
+        <w:rPr>
+          <w:rStyle w:val="NormalTok"/>
+        </w:rPr>
+        <w:t xml:space="preserve">  </w:t>
+      </w:r>
+      <w:r>
+        <w:rPr>
+          <w:rStyle w:val="CommentTok"/>
+        </w:rPr>
+        <w:t xml:space="preserve"># replace the extremely small p values with &lt; 0.001</w:t>
+      </w:r>
+      <w:r>
+        <w:br/>
+      </w:r>
+      <w:r>
+        <w:rPr>
+          <w:rStyle w:val="NormalTok"/>
+        </w:rPr>
+        <w:t xml:space="preserve">  </w:t>
+      </w:r>
+      <w:r>
         <w:rPr>
           <w:rStyle w:val="FunctionTok"/>
         </w:rPr>
-        <w:t xml:space="preserve">anova</w:t>
-      </w:r>
-      <w:r>
-        <w:rPr>
-          <w:rStyle w:val="NormalTok"/>
-        </w:rPr>
-        <w:t xml:space="preserve">(modelobject)</w:t>
-      </w:r>
-      <w:r>
-        <w:br/>
-      </w:r>
-      <w:r>
-        <w:rPr>
-          <w:rStyle w:val="NormalTok"/>
-        </w:rPr>
-        <w:t xml:space="preserve">model_squares</w:t>
-      </w:r>
-    </w:p>
-    <w:p>
-      <w:pPr>
-        <w:pStyle w:val="SourceCode"/>
-      </w:pPr>
-      <w:r>
-        <w:rPr>
-          <w:rStyle w:val="VerbatimChar"/>
-        </w:rPr>
-        <w:t xml:space="preserve">Analysis of Variance Table</w:t>
-      </w:r>
-      <w:r>
-        <w:br/>
-      </w:r>
-      <w:r>
-        <w:br/>
-      </w:r>
-      <w:r>
-        <w:rPr>
-          <w:rStyle w:val="VerbatimChar"/>
-        </w:rPr>
-        <w:t xml:space="preserve">Response: weight</w:t>
-      </w:r>
-      <w:r>
-        <w:br/>
-      </w:r>
-      <w:r>
-        <w:rPr>
-          <w:rStyle w:val="VerbatimChar"/>
-        </w:rPr>
-        <w:t xml:space="preserve">           Df  Sum Sq Mean Sq F value    Pr(&gt;F)    </w:t>
-      </w:r>
-      <w:r>
-        <w:br/>
-      </w:r>
-      <w:r>
-        <w:rPr>
-          <w:rStyle w:val="VerbatimChar"/>
-        </w:rPr>
-        <w:t xml:space="preserve">length      1 1432.29 1432.29  1280.8 &lt; 2.2e-16 ***</w:t>
-      </w:r>
-      <w:r>
-        <w:br/>
-      </w:r>
-      <w:r>
-        <w:rPr>
-          <w:rStyle w:val="VerbatimChar"/>
-        </w:rPr>
-        <w:t xml:space="preserve">Residuals 288  322.05    1.12                      </w:t>
-      </w:r>
-      <w:r>
-        <w:br/>
-      </w:r>
-      <w:r>
-        <w:rPr>
-          <w:rStyle w:val="VerbatimChar"/>
-        </w:rPr>
-        <w:t xml:space="preserve">---</w:t>
-      </w:r>
-      <w:r>
-        <w:br/>
-      </w:r>
-      <w:r>
-        <w:rPr>
-          <w:rStyle w:val="VerbatimChar"/>
-        </w:rPr>
-        <w:t xml:space="preserve">Signif. codes:  0 '***' 0.001 '**' 0.01 '*' 0.05 '.' 0.1 ' ' 1</w:t>
-      </w:r>
-    </w:p>
-    <w:p>
-      <w:pPr>
-        <w:pStyle w:val="SourceCode"/>
-      </w:pPr>
-      <w:r>
-        <w:rPr>
-          <w:rStyle w:val="NormalTok"/>
-        </w:rPr>
-        <w:t xml:space="preserve">model_squares_table </w:t>
-      </w:r>
-      <w:r>
-        <w:rPr>
-          <w:rStyle w:val="OtherTok"/>
-        </w:rPr>
-        <w:t xml:space="preserve">&lt;-</w:t>
+        <w:t xml:space="preserve">mutate</w:t>
+      </w:r>
+      <w:r>
+        <w:rPr>
+          <w:rStyle w:val="NormalTok"/>
+        </w:rPr>
+        <w:t xml:space="preserve">(</w:t>
+      </w:r>
+      <w:r>
+        <w:rPr>
+          <w:rStyle w:val="AttributeTok"/>
+        </w:rPr>
+        <w:t xml:space="preserve">p.value =</w:t>
       </w:r>
       <w:r>
         <w:rPr>
@@ -1286,18 +1385,78 @@
         <w:rPr>
           <w:rStyle w:val="FunctionTok"/>
         </w:rPr>
-        <w:t xml:space="preserve">tidy</w:t>
-      </w:r>
-      <w:r>
-        <w:rPr>
-          <w:rStyle w:val="NormalTok"/>
-        </w:rPr>
-        <w:t xml:space="preserve">(model_squares) </w:t>
+        <w:t xml:space="preserve">case_when</w:t>
+      </w:r>
+      <w:r>
+        <w:rPr>
+          <w:rStyle w:val="NormalTok"/>
+        </w:rPr>
+        <w:t xml:space="preserve">(</w:t>
+      </w:r>
+      <w:r>
+        <w:br/>
+      </w:r>
+      <w:r>
+        <w:rPr>
+          <w:rStyle w:val="NormalTok"/>
+        </w:rPr>
+        <w:t xml:space="preserve">    p.value </w:t>
       </w:r>
       <w:r>
         <w:rPr>
           <w:rStyle w:val="SpecialCharTok"/>
         </w:rPr>
+        <w:t xml:space="preserve">&lt;</w:t>
+      </w:r>
+      <w:r>
+        <w:rPr>
+          <w:rStyle w:val="NormalTok"/>
+        </w:rPr>
+        <w:t xml:space="preserve"> </w:t>
+      </w:r>
+      <w:r>
+        <w:rPr>
+          <w:rStyle w:val="FloatTok"/>
+        </w:rPr>
+        <w:t xml:space="preserve">0.001</w:t>
+      </w:r>
+      <w:r>
+        <w:rPr>
+          <w:rStyle w:val="NormalTok"/>
+        </w:rPr>
+        <w:t xml:space="preserve"> </w:t>
+      </w:r>
+      <w:r>
+        <w:rPr>
+          <w:rStyle w:val="SpecialCharTok"/>
+        </w:rPr>
+        <w:t xml:space="preserve">~</w:t>
+      </w:r>
+      <w:r>
+        <w:rPr>
+          <w:rStyle w:val="NormalTok"/>
+        </w:rPr>
+        <w:t xml:space="preserve"> </w:t>
+      </w:r>
+      <w:r>
+        <w:rPr>
+          <w:rStyle w:val="StringTok"/>
+        </w:rPr>
+        <w:t xml:space="preserve">"&lt; 0.001"</w:t>
+      </w:r>
+      <w:r>
+        <w:br/>
+      </w:r>
+      <w:r>
+        <w:rPr>
+          <w:rStyle w:val="NormalTok"/>
+        </w:rPr>
+        <w:t xml:space="preserve">  )) </w:t>
+      </w:r>
+      <w:r>
+        <w:rPr>
+          <w:rStyle w:val="SpecialCharTok"/>
+        </w:rPr>
         <w:t xml:space="preserve">%&gt;%</w:t>
       </w:r>
       <w:r>
@@ -1317,6 +1476,21 @@
       </w:r>
       <w:r>
         <w:rPr>
+          <w:rStyle w:val="CommentTok"/>
+        </w:rPr>
+        <w:t xml:space="preserve"># rename the "length" cell to be meaningful as "Trout Perch Fish Length (mm)" </w:t>
+      </w:r>
+      <w:r>
+        <w:br/>
+      </w:r>
+      <w:r>
+        <w:rPr>
+          <w:rStyle w:val="NormalTok"/>
+        </w:rPr>
+        <w:t xml:space="preserve">  </w:t>
+      </w:r>
+      <w:r>
+        <w:rPr>
           <w:rStyle w:val="FunctionTok"/>
         </w:rPr>
         <w:t xml:space="preserve">mutate</w:t>
@@ -1331,7 +1505,7 @@
         <w:rPr>
           <w:rStyle w:val="AttributeTok"/>
         </w:rPr>
-        <w:t xml:space="preserve">p.value =</w:t>
+        <w:t xml:space="preserve">term =</w:t>
       </w:r>
       <w:r>
         <w:rPr>
@@ -1358,13 +1532,13 @@
         <w:rPr>
           <w:rStyle w:val="NormalTok"/>
         </w:rPr>
-        <w:t xml:space="preserve">    p.value </w:t>
+        <w:t xml:space="preserve">    term </w:t>
       </w:r>
       <w:r>
         <w:rPr>
           <w:rStyle w:val="SpecialCharTok"/>
         </w:rPr>
-        <w:t xml:space="preserve">&lt;</w:t>
+        <w:t xml:space="preserve">==</w:t>
       </w:r>
       <w:r>
         <w:rPr>
@@ -1374,9 +1548,9 @@
       </w:r>
       <w:r>
         <w:rPr>
-          <w:rStyle w:val="FloatTok"/>
-        </w:rPr>
-        <w:t xml:space="preserve">0.001</w:t>
+          <w:rStyle w:val="StringTok"/>
+        </w:rPr>
+        <w:t xml:space="preserve">"length"</w:t>
       </w:r>
       <w:r>
         <w:rPr>
@@ -1400,7 +1574,37 @@
         <w:rPr>
           <w:rStyle w:val="StringTok"/>
         </w:rPr>
-        <w:t xml:space="preserve">"&lt; 0.001"</w:t>
+        <w:t xml:space="preserve">"Trout Perch Fish Length (mm)"</w:t>
+      </w:r>
+      <w:r>
+        <w:rPr>
+          <w:rStyle w:val="NormalTok"/>
+        </w:rPr>
+        <w:t xml:space="preserve">, </w:t>
+      </w:r>
+      <w:r>
+        <w:rPr>
+          <w:rStyle w:val="ConstantTok"/>
+        </w:rPr>
+        <w:t xml:space="preserve">TRUE</w:t>
+      </w:r>
+      <w:r>
+        <w:rPr>
+          <w:rStyle w:val="NormalTok"/>
+        </w:rPr>
+        <w:t xml:space="preserve"> </w:t>
+      </w:r>
+      <w:r>
+        <w:rPr>
+          <w:rStyle w:val="SpecialCharTok"/>
+        </w:rPr>
+        <w:t xml:space="preserve">~</w:t>
+      </w:r>
+      <w:r>
+        <w:rPr>
+          <w:rStyle w:val="NormalTok"/>
+        </w:rPr>
+        <w:t xml:space="preserve"> term</w:t>
       </w:r>
       <w:r>
         <w:br/>
@@ -1434,21 +1638,36 @@
       </w:r>
       <w:r>
         <w:rPr>
+          <w:rStyle w:val="CommentTok"/>
+        </w:rPr>
+        <w:t xml:space="preserve"># make data frame a flextable object</w:t>
+      </w:r>
+      <w:r>
+        <w:br/>
+      </w:r>
+      <w:r>
+        <w:rPr>
+          <w:rStyle w:val="NormalTok"/>
+        </w:rPr>
+        <w:t xml:space="preserve">  </w:t>
+      </w:r>
+      <w:r>
+        <w:rPr>
           <w:rStyle w:val="FunctionTok"/>
         </w:rPr>
-        <w:t xml:space="preserve">mutate</w:t>
-      </w:r>
-      <w:r>
-        <w:rPr>
-          <w:rStyle w:val="NormalTok"/>
-        </w:rPr>
-        <w:t xml:space="preserve">(</w:t>
-      </w:r>
-      <w:r>
-        <w:rPr>
-          <w:rStyle w:val="AttributeTok"/>
-        </w:rPr>
-        <w:t xml:space="preserve">term =</w:t>
+        <w:t xml:space="preserve">flextable</w:t>
+      </w:r>
+      <w:r>
+        <w:rPr>
+          <w:rStyle w:val="NormalTok"/>
+        </w:rPr>
+        <w:t xml:space="preserve">() </w:t>
+      </w:r>
+      <w:r>
+        <w:rPr>
+          <w:rStyle w:val="SpecialCharTok"/>
+        </w:rPr>
+        <w:t xml:space="preserve">%&gt;%</w:t>
       </w:r>
       <w:r>
         <w:rPr>
@@ -1457,120 +1676,6 @@
         <w:t xml:space="preserve"> </w:t>
       </w:r>
       <w:r>
-        <w:rPr>
-          <w:rStyle w:val="FunctionTok"/>
-        </w:rPr>
-        <w:t xml:space="preserve">case_when</w:t>
-      </w:r>
-      <w:r>
-        <w:rPr>
-          <w:rStyle w:val="NormalTok"/>
-        </w:rPr>
-        <w:t xml:space="preserve">(</w:t>
-      </w:r>
-      <w:r>
-        <w:br/>
-      </w:r>
-      <w:r>
-        <w:rPr>
-          <w:rStyle w:val="NormalTok"/>
-        </w:rPr>
-        <w:t xml:space="preserve">    term </w:t>
-      </w:r>
-      <w:r>
-        <w:rPr>
-          <w:rStyle w:val="SpecialCharTok"/>
-        </w:rPr>
-        <w:t xml:space="preserve">==</w:t>
-      </w:r>
-      <w:r>
-        <w:rPr>
-          <w:rStyle w:val="NormalTok"/>
-        </w:rPr>
-        <w:t xml:space="preserve"> </w:t>
-      </w:r>
-      <w:r>
-        <w:rPr>
-          <w:rStyle w:val="StringTok"/>
-        </w:rPr>
-        <w:t xml:space="preserve">"length"</w:t>
-      </w:r>
-      <w:r>
-        <w:rPr>
-          <w:rStyle w:val="NormalTok"/>
-        </w:rPr>
-        <w:t xml:space="preserve"> </w:t>
-      </w:r>
-      <w:r>
-        <w:rPr>
-          <w:rStyle w:val="SpecialCharTok"/>
-        </w:rPr>
-        <w:t xml:space="preserve">~</w:t>
-      </w:r>
-      <w:r>
-        <w:rPr>
-          <w:rStyle w:val="NormalTok"/>
-        </w:rPr>
-        <w:t xml:space="preserve"> </w:t>
-      </w:r>
-      <w:r>
-        <w:rPr>
-          <w:rStyle w:val="StringTok"/>
-        </w:rPr>
-        <w:t xml:space="preserve">"Trout Perch Fish Length (mm)"</w:t>
-      </w:r>
-      <w:r>
-        <w:rPr>
-          <w:rStyle w:val="NormalTok"/>
-        </w:rPr>
-        <w:t xml:space="preserve">, </w:t>
-      </w:r>
-      <w:r>
-        <w:rPr>
-          <w:rStyle w:val="ConstantTok"/>
-        </w:rPr>
-        <w:t xml:space="preserve">TRUE</w:t>
-      </w:r>
-      <w:r>
-        <w:rPr>
-          <w:rStyle w:val="NormalTok"/>
-        </w:rPr>
-        <w:t xml:space="preserve"> </w:t>
-      </w:r>
-      <w:r>
-        <w:rPr>
-          <w:rStyle w:val="SpecialCharTok"/>
-        </w:rPr>
-        <w:t xml:space="preserve">~</w:t>
-      </w:r>
-      <w:r>
-        <w:rPr>
-          <w:rStyle w:val="NormalTok"/>
-        </w:rPr>
-        <w:t xml:space="preserve"> term</w:t>
-      </w:r>
-      <w:r>
-        <w:br/>
-      </w:r>
-      <w:r>
-        <w:rPr>
-          <w:rStyle w:val="NormalTok"/>
-        </w:rPr>
-        <w:t xml:space="preserve">  )) </w:t>
-      </w:r>
-      <w:r>
-        <w:rPr>
-          <w:rStyle w:val="SpecialCharTok"/>
-        </w:rPr>
-        <w:t xml:space="preserve">%&gt;%</w:t>
-      </w:r>
-      <w:r>
-        <w:rPr>
-          <w:rStyle w:val="NormalTok"/>
-        </w:rPr>
-        <w:t xml:space="preserve"> </w:t>
-      </w:r>
-      <w:r>
         <w:br/>
       </w:r>
       <w:r>
@@ -1581,27 +1686,9 @@
       </w:r>
       <w:r>
         <w:rPr>
-          <w:rStyle w:val="FunctionTok"/>
-        </w:rPr>
-        <w:t xml:space="preserve">flextable</w:t>
-      </w:r>
-      <w:r>
-        <w:rPr>
-          <w:rStyle w:val="NormalTok"/>
-        </w:rPr>
-        <w:t xml:space="preserve">() </w:t>
-      </w:r>
-      <w:r>
-        <w:rPr>
-          <w:rStyle w:val="SpecialCharTok"/>
-        </w:rPr>
-        <w:t xml:space="preserve">%&gt;%</w:t>
-      </w:r>
-      <w:r>
-        <w:rPr>
-          <w:rStyle w:val="NormalTok"/>
-        </w:rPr>
-        <w:t xml:space="preserve"> </w:t>
+          <w:rStyle w:val="CommentTok"/>
+        </w:rPr>
+        <w:t xml:space="preserve"># change the header labels to be meaningful </w:t>
       </w:r>
       <w:r>
         <w:br/>
@@ -2590,7 +2677,7 @@
       <w:pPr>
         <w:numPr>
           <w:ilvl w:val="0"/>
-          <w:numId w:val="1007"/>
+          <w:numId w:val="1006"/>
         </w:numPr>
       </w:pPr>
       <w:r>
@@ -2601,11 +2688,11 @@
       <w:pPr>
         <w:numPr>
           <w:ilvl w:val="0"/>
-          <w:numId w:val="1007"/>
+          <w:numId w:val="1006"/>
         </w:numPr>
       </w:pPr>
       <w:r>
-        <w:t xml:space="preserve">We tested the hypothesis of whether or not fish length predicts fish weight for trout perch. The null hypothesis was that fish length does not predict fish weight for trout perch. Based on the samples and data, we found that fish length does predict fish weight for trout perch (F_1,288 = 1280.8, p &lt; 0.001, R^2 = 0.82).</w:t>
+        <w:t xml:space="preserve">We tested the hypothesis of whether or not fish length predicts fish weight for trout perch in which the null hypothesis was that fish length does not predict fish weight for trout perch. Based on the samples and data, we found that fish length does predict fish weight for trout perch based on our sample size of 489 and a significance level of 0.05 (F_1,288 = 1280.8, p &lt; 0.001, R^2 = 0.82). Based on our observations, for every 1.0 mm increase in fish length, we expect a 0.2 g increase in fish weight.</w:t>
       </w:r>
     </w:p>
     <w:p>
@@ -2614,6 +2701,15 @@
       </w:pPr>
       <w:r>
         <w:rPr>
+          <w:rStyle w:val="CommentTok"/>
+        </w:rPr>
+        <w:t xml:space="preserve"># conduct model predictions using ggpredict</w:t>
+      </w:r>
+      <w:r>
+        <w:br/>
+      </w:r>
+      <w:r>
+        <w:rPr>
           <w:rStyle w:val="NormalTok"/>
         </w:rPr>
         <w:t xml:space="preserve">predictions </w:t>
@@ -2882,6 +2978,21 @@
       </w:r>
       <w:r>
         <w:rPr>
+          <w:rStyle w:val="CommentTok"/>
+        </w:rPr>
+        <w:t xml:space="preserve"># plot the underlying data from fish_data_filtered</w:t>
+      </w:r>
+      <w:r>
+        <w:br/>
+      </w:r>
+      <w:r>
+        <w:rPr>
+          <w:rStyle w:val="NormalTok"/>
+        </w:rPr>
+        <w:t xml:space="preserve">  </w:t>
+      </w:r>
+      <w:r>
+        <w:rPr>
           <w:rStyle w:val="FunctionTok"/>
         </w:rPr>
         <w:t xml:space="preserve">geom_point</w:t>
@@ -2909,6 +3020,21 @@
       </w:r>
       <w:r>
         <w:rPr>
+          <w:rStyle w:val="CommentTok"/>
+        </w:rPr>
+        <w:t xml:space="preserve"># plot the predictions</w:t>
+      </w:r>
+      <w:r>
+        <w:br/>
+      </w:r>
+      <w:r>
+        <w:rPr>
+          <w:rStyle w:val="NormalTok"/>
+        </w:rPr>
+        <w:t xml:space="preserve">  </w:t>
+      </w:r>
+      <w:r>
+        <w:rPr>
           <w:rStyle w:val="FunctionTok"/>
         </w:rPr>
         <w:t xml:space="preserve">geom_line</w:t>
@@ -2983,7 +3109,7 @@
         <w:rPr>
           <w:rStyle w:val="StringTok"/>
         </w:rPr>
-        <w:t xml:space="preserve">"red"</w:t>
+        <w:t xml:space="preserve">"hotpink"</w:t>
       </w:r>
       <w:r>
         <w:rPr>
@@ -3032,6 +3158,21 @@
       </w:r>
       <w:r>
         <w:rPr>
+          <w:rStyle w:val="CommentTok"/>
+        </w:rPr>
+        <w:t xml:space="preserve"># plot 95% confidence interval using ggpredict</w:t>
+      </w:r>
+      <w:r>
+        <w:br/>
+      </w:r>
+      <w:r>
+        <w:rPr>
+          <w:rStyle w:val="NormalTok"/>
+        </w:rPr>
+        <w:t xml:space="preserve">  </w:t>
+      </w:r>
+      <w:r>
+        <w:rPr>
           <w:rStyle w:val="FunctionTok"/>
         </w:rPr>
         <w:t xml:space="preserve">geom_ribbon</w:t>
@@ -3155,6 +3296,21 @@
       </w:r>
       <w:r>
         <w:rPr>
+          <w:rStyle w:val="CommentTok"/>
+        </w:rPr>
+        <w:t xml:space="preserve"># add a theme, meaningful labels, and a caption</w:t>
+      </w:r>
+      <w:r>
+        <w:br/>
+      </w:r>
+      <w:r>
+        <w:rPr>
+          <w:rStyle w:val="NormalTok"/>
+        </w:rPr>
+        <w:t xml:space="preserve">  </w:t>
+      </w:r>
+      <w:r>
+        <w:rPr>
           <w:rStyle w:val="FunctionTok"/>
         </w:rPr>
         <w:t xml:space="preserve">theme_bw</w:t>
@@ -3238,7 +3394,376 @@
         <w:rPr>
           <w:rStyle w:val="NormalTok"/>
         </w:rPr>
-        <w:t xml:space="preserve">)</w:t>
+        <w:t xml:space="preserve">, </w:t>
+      </w:r>
+      <w:r>
+        <w:br/>
+      </w:r>
+      <w:r>
+        <w:rPr>
+          <w:rStyle w:val="NormalTok"/>
+        </w:rPr>
+        <w:t xml:space="preserve">        </w:t>
+      </w:r>
+      <w:r>
+        <w:rPr>
+          <w:rStyle w:val="AttributeTok"/>
+        </w:rPr>
+        <w:t xml:space="preserve">caption =</w:t>
+      </w:r>
+      <w:r>
+        <w:rPr>
+          <w:rStyle w:val="NormalTok"/>
+        </w:rPr>
+        <w:t xml:space="preserve"> </w:t>
+      </w:r>
+      <w:r>
+        <w:rPr>
+          <w:rStyle w:val="FunctionTok"/>
+        </w:rPr>
+        <w:t xml:space="preserve">str_wrap</w:t>
+      </w:r>
+      <w:r>
+        <w:rPr>
+          <w:rStyle w:val="NormalTok"/>
+        </w:rPr>
+        <w:t xml:space="preserve">(</w:t>
+      </w:r>
+      <w:r>
+        <w:rPr>
+          <w:rStyle w:val="StringTok"/>
+        </w:rPr>
+        <w:t xml:space="preserve">"**Figure 1.** Based on our observations, for every 1.0 mm increase in fish length, we expect a 0.2 g increase in fish weight. Pink line represents predicted fish weight based on fish length while black points represent the observed fish weights. The shaded gray area around red line represents the confidence level of the predicted values."</w:t>
+      </w:r>
+      <w:r>
+        <w:rPr>
+          <w:rStyle w:val="NormalTok"/>
+        </w:rPr>
+        <w:t xml:space="preserve">)) </w:t>
+      </w:r>
+      <w:r>
+        <w:rPr>
+          <w:rStyle w:val="SpecialCharTok"/>
+        </w:rPr>
+        <w:t xml:space="preserve">+</w:t>
+      </w:r>
+      <w:r>
+        <w:br/>
+      </w:r>
+      <w:r>
+        <w:rPr>
+          <w:rStyle w:val="NormalTok"/>
+        </w:rPr>
+        <w:t xml:space="preserve">  </w:t>
+      </w:r>
+      <w:r>
+        <w:rPr>
+          <w:rStyle w:val="FunctionTok"/>
+        </w:rPr>
+        <w:t xml:space="preserve">theme</w:t>
+      </w:r>
+      <w:r>
+        <w:rPr>
+          <w:rStyle w:val="NormalTok"/>
+        </w:rPr>
+        <w:t xml:space="preserve">(</w:t>
+      </w:r>
+      <w:r>
+        <w:br/>
+      </w:r>
+      <w:r>
+        <w:rPr>
+          <w:rStyle w:val="NormalTok"/>
+        </w:rPr>
+        <w:t xml:space="preserve">        </w:t>
+      </w:r>
+      <w:r>
+        <w:rPr>
+          <w:rStyle w:val="CommentTok"/>
+        </w:rPr>
+        <w:t xml:space="preserve"># change axis titles font and boldness</w:t>
+      </w:r>
+      <w:r>
+        <w:br/>
+      </w:r>
+      <w:r>
+        <w:rPr>
+          <w:rStyle w:val="NormalTok"/>
+        </w:rPr>
+        <w:t xml:space="preserve">        </w:t>
+      </w:r>
+      <w:r>
+        <w:rPr>
+          <w:rStyle w:val="AttributeTok"/>
+        </w:rPr>
+        <w:t xml:space="preserve">axis.title =</w:t>
+      </w:r>
+      <w:r>
+        <w:rPr>
+          <w:rStyle w:val="NormalTok"/>
+        </w:rPr>
+        <w:t xml:space="preserve"> (</w:t>
+      </w:r>
+      <w:r>
+        <w:rPr>
+          <w:rStyle w:val="FunctionTok"/>
+        </w:rPr>
+        <w:t xml:space="preserve">element_text</w:t>
+      </w:r>
+      <w:r>
+        <w:rPr>
+          <w:rStyle w:val="NormalTok"/>
+        </w:rPr>
+        <w:t xml:space="preserve">(</w:t>
+      </w:r>
+      <w:r>
+        <w:rPr>
+          <w:rStyle w:val="AttributeTok"/>
+        </w:rPr>
+        <w:t xml:space="preserve">color =</w:t>
+      </w:r>
+      <w:r>
+        <w:rPr>
+          <w:rStyle w:val="NormalTok"/>
+        </w:rPr>
+        <w:t xml:space="preserve"> </w:t>
+      </w:r>
+      <w:r>
+        <w:rPr>
+          <w:rStyle w:val="StringTok"/>
+        </w:rPr>
+        <w:t xml:space="preserve">"black"</w:t>
+      </w:r>
+      <w:r>
+        <w:rPr>
+          <w:rStyle w:val="NormalTok"/>
+        </w:rPr>
+        <w:t xml:space="preserve">, </w:t>
+      </w:r>
+      <w:r>
+        <w:rPr>
+          <w:rStyle w:val="AttributeTok"/>
+        </w:rPr>
+        <w:t xml:space="preserve">family =</w:t>
+      </w:r>
+      <w:r>
+        <w:rPr>
+          <w:rStyle w:val="NormalTok"/>
+        </w:rPr>
+        <w:t xml:space="preserve"> </w:t>
+      </w:r>
+      <w:r>
+        <w:rPr>
+          <w:rStyle w:val="StringTok"/>
+        </w:rPr>
+        <w:t xml:space="preserve">"Times New Roman"</w:t>
+      </w:r>
+      <w:r>
+        <w:rPr>
+          <w:rStyle w:val="NormalTok"/>
+        </w:rPr>
+        <w:t xml:space="preserve">, </w:t>
+      </w:r>
+      <w:r>
+        <w:rPr>
+          <w:rStyle w:val="AttributeTok"/>
+        </w:rPr>
+        <w:t xml:space="preserve">face =</w:t>
+      </w:r>
+      <w:r>
+        <w:rPr>
+          <w:rStyle w:val="NormalTok"/>
+        </w:rPr>
+        <w:t xml:space="preserve"> </w:t>
+      </w:r>
+      <w:r>
+        <w:rPr>
+          <w:rStyle w:val="StringTok"/>
+        </w:rPr>
+        <w:t xml:space="preserve">"bold"</w:t>
+      </w:r>
+      <w:r>
+        <w:rPr>
+          <w:rStyle w:val="NormalTok"/>
+        </w:rPr>
+        <w:t xml:space="preserve">)),</w:t>
+      </w:r>
+      <w:r>
+        <w:br/>
+      </w:r>
+      <w:r>
+        <w:rPr>
+          <w:rStyle w:val="NormalTok"/>
+        </w:rPr>
+        <w:t xml:space="preserve">        </w:t>
+      </w:r>
+      <w:r>
+        <w:rPr>
+          <w:rStyle w:val="AttributeTok"/>
+        </w:rPr>
+        <w:t xml:space="preserve">axis.text =</w:t>
+      </w:r>
+      <w:r>
+        <w:rPr>
+          <w:rStyle w:val="NormalTok"/>
+        </w:rPr>
+        <w:t xml:space="preserve"> </w:t>
+      </w:r>
+      <w:r>
+        <w:rPr>
+          <w:rStyle w:val="FunctionTok"/>
+        </w:rPr>
+        <w:t xml:space="preserve">element_text</w:t>
+      </w:r>
+      <w:r>
+        <w:rPr>
+          <w:rStyle w:val="NormalTok"/>
+        </w:rPr>
+        <w:t xml:space="preserve">(</w:t>
+      </w:r>
+      <w:r>
+        <w:rPr>
+          <w:rStyle w:val="AttributeTok"/>
+        </w:rPr>
+        <w:t xml:space="preserve">family =</w:t>
+      </w:r>
+      <w:r>
+        <w:rPr>
+          <w:rStyle w:val="NormalTok"/>
+        </w:rPr>
+        <w:t xml:space="preserve"> </w:t>
+      </w:r>
+      <w:r>
+        <w:rPr>
+          <w:rStyle w:val="StringTok"/>
+        </w:rPr>
+        <w:t xml:space="preserve">"Times New Roman"</w:t>
+      </w:r>
+      <w:r>
+        <w:rPr>
+          <w:rStyle w:val="NormalTok"/>
+        </w:rPr>
+        <w:t xml:space="preserve">, </w:t>
+      </w:r>
+      <w:r>
+        <w:rPr>
+          <w:rStyle w:val="AttributeTok"/>
+        </w:rPr>
+        <w:t xml:space="preserve">color =</w:t>
+      </w:r>
+      <w:r>
+        <w:rPr>
+          <w:rStyle w:val="NormalTok"/>
+        </w:rPr>
+        <w:t xml:space="preserve"> </w:t>
+      </w:r>
+      <w:r>
+        <w:rPr>
+          <w:rStyle w:val="StringTok"/>
+        </w:rPr>
+        <w:t xml:space="preserve">"black"</w:t>
+      </w:r>
+      <w:r>
+        <w:rPr>
+          <w:rStyle w:val="NormalTok"/>
+        </w:rPr>
+        <w:t xml:space="preserve">),</w:t>
+      </w:r>
+      <w:r>
+        <w:br/>
+      </w:r>
+      <w:r>
+        <w:rPr>
+          <w:rStyle w:val="NormalTok"/>
+        </w:rPr>
+        <w:t xml:space="preserve">        </w:t>
+      </w:r>
+      <w:r>
+        <w:rPr>
+          <w:rStyle w:val="CommentTok"/>
+        </w:rPr>
+        <w:t xml:space="preserve"># adjust caption</w:t>
+      </w:r>
+      <w:r>
+        <w:br/>
+      </w:r>
+      <w:r>
+        <w:rPr>
+          <w:rStyle w:val="NormalTok"/>
+        </w:rPr>
+        <w:t xml:space="preserve">        </w:t>
+      </w:r>
+      <w:r>
+        <w:rPr>
+          <w:rStyle w:val="AttributeTok"/>
+        </w:rPr>
+        <w:t xml:space="preserve">plot.caption =</w:t>
+      </w:r>
+      <w:r>
+        <w:rPr>
+          <w:rStyle w:val="NormalTok"/>
+        </w:rPr>
+        <w:t xml:space="preserve"> </w:t>
+      </w:r>
+      <w:r>
+        <w:rPr>
+          <w:rStyle w:val="FunctionTok"/>
+        </w:rPr>
+        <w:t xml:space="preserve">element_text</w:t>
+      </w:r>
+      <w:r>
+        <w:rPr>
+          <w:rStyle w:val="NormalTok"/>
+        </w:rPr>
+        <w:t xml:space="preserve">(</w:t>
+      </w:r>
+      <w:r>
+        <w:rPr>
+          <w:rStyle w:val="AttributeTok"/>
+        </w:rPr>
+        <w:t xml:space="preserve">family =</w:t>
+      </w:r>
+      <w:r>
+        <w:rPr>
+          <w:rStyle w:val="NormalTok"/>
+        </w:rPr>
+        <w:t xml:space="preserve"> </w:t>
+      </w:r>
+      <w:r>
+        <w:rPr>
+          <w:rStyle w:val="StringTok"/>
+        </w:rPr>
+        <w:t xml:space="preserve">"Times New Roman"</w:t>
+      </w:r>
+      <w:r>
+        <w:rPr>
+          <w:rStyle w:val="NormalTok"/>
+        </w:rPr>
+        <w:t xml:space="preserve">, </w:t>
+      </w:r>
+      <w:r>
+        <w:rPr>
+          <w:rStyle w:val="AttributeTok"/>
+        </w:rPr>
+        <w:t xml:space="preserve">hjust =</w:t>
+      </w:r>
+      <w:r>
+        <w:rPr>
+          <w:rStyle w:val="NormalTok"/>
+        </w:rPr>
+        <w:t xml:space="preserve"> </w:t>
+      </w:r>
+      <w:r>
+        <w:rPr>
+          <w:rStyle w:val="DecValTok"/>
+        </w:rPr>
+        <w:t xml:space="preserve">0</w:t>
+      </w:r>
+      <w:r>
+        <w:rPr>
+          <w:rStyle w:val="NormalTok"/>
+        </w:rPr>
+        <w:t xml:space="preserve">))</w:t>
       </w:r>
       <w:r>
         <w:br/>
@@ -3262,18 +3787,18 @@
           <wp:inline>
             <wp:extent cx="5334000" cy="4267200"/>
             <wp:effectExtent b="0" l="0" r="0" t="0"/>
-            <wp:docPr descr="" title="" id="31" name="Picture"/>
+            <wp:docPr descr="" title="" id="29" name="Picture"/>
             <a:graphic>
               <a:graphicData uri="http://schemas.openxmlformats.org/drawingml/2006/picture">
                 <pic:pic>
                   <pic:nvPicPr>
-                    <pic:cNvPr descr="homework_04_code_files/figure-docx/predictions-plot-1.png" id="32" name="Picture"/>
+                    <pic:cNvPr descr="homework_04_code_files/figure-docx/predictions-plot-1.png" id="30" name="Picture"/>
                     <pic:cNvPicPr>
                       <a:picLocks noChangeArrowheads="1" noChangeAspect="1"/>
                     </pic:cNvPicPr>
                   </pic:nvPicPr>
                   <pic:blipFill>
-                    <a:blip r:embed="rId30"/>
+                    <a:blip r:embed="rId28"/>
                     <a:stretch>
                       <a:fillRect/>
                     </a:stretch>
@@ -3300,7 +3825,7 @@
         </w:drawing>
       </w:r>
     </w:p>
-    <w:bookmarkEnd w:id="33"/>
+    <w:bookmarkEnd w:id="31"/>
     <w:sectPr/>
   </w:body>
 </w:document>
@@ -3656,91 +4181,6 @@
       <w:start w:val="5"/>
       <w:numFmt w:val="decimal"/>
       <w:lvlText w:val="%9)"/>
-      <w:lvlJc w:val="left"/>
-      <w:pPr>
-        <w:ind w:left="6480" w:hanging="480"/>
-      </w:pPr>
-    </w:lvl>
-  </w:abstractNum>
-  <w:abstractNum w:abstractNumId="99411">
-    <w:nsid w:val="A99411"/>
-    <w:multiLevelType w:val="multilevel"/>
-    <w:lvl w:ilvl="0">
-      <w:start w:val="1"/>
-      <w:numFmt w:val="decimal"/>
-      <w:lvlText w:val="%1."/>
-      <w:lvlJc w:val="left"/>
-      <w:pPr>
-        <w:ind w:left="720" w:hanging="480"/>
-      </w:pPr>
-    </w:lvl>
-    <w:lvl w:ilvl="1">
-      <w:start w:val="1"/>
-      <w:numFmt w:val="decimal"/>
-      <w:lvlText w:val="%2."/>
-      <w:lvlJc w:val="left"/>
-      <w:pPr>
-        <w:ind w:left="1440" w:hanging="480"/>
-      </w:pPr>
-    </w:lvl>
-    <w:lvl w:ilvl="2">
-      <w:start w:val="1"/>
-      <w:numFmt w:val="decimal"/>
-      <w:lvlText w:val="%3."/>
-      <w:lvlJc w:val="left"/>
-      <w:pPr>
-        <w:ind w:left="2160" w:hanging="480"/>
-      </w:pPr>
-    </w:lvl>
-    <w:lvl w:ilvl="3">
-      <w:start w:val="1"/>
-      <w:numFmt w:val="decimal"/>
-      <w:lvlText w:val="%4."/>
-      <w:lvlJc w:val="left"/>
-      <w:pPr>
-        <w:ind w:left="2880" w:hanging="480"/>
-      </w:pPr>
-    </w:lvl>
-    <w:lvl w:ilvl="4">
-      <w:start w:val="1"/>
-      <w:numFmt w:val="decimal"/>
-      <w:lvlText w:val="%5."/>
-      <w:lvlJc w:val="left"/>
-      <w:pPr>
-        <w:ind w:left="3600" w:hanging="480"/>
-      </w:pPr>
-    </w:lvl>
-    <w:lvl w:ilvl="5">
-      <w:start w:val="1"/>
-      <w:numFmt w:val="decimal"/>
-      <w:lvlText w:val="%6."/>
-      <w:lvlJc w:val="left"/>
-      <w:pPr>
-        <w:ind w:left="4320" w:hanging="480"/>
-      </w:pPr>
-    </w:lvl>
-    <w:lvl w:ilvl="6">
-      <w:start w:val="1"/>
-      <w:numFmt w:val="decimal"/>
-      <w:lvlText w:val="%7."/>
-      <w:lvlJc w:val="left"/>
-      <w:pPr>
-        <w:ind w:left="5040" w:hanging="480"/>
-      </w:pPr>
-    </w:lvl>
-    <w:lvl w:ilvl="7">
-      <w:start w:val="1"/>
-      <w:numFmt w:val="decimal"/>
-      <w:lvlText w:val="%8."/>
-      <w:lvlJc w:val="left"/>
-      <w:pPr>
-        <w:ind w:left="5760" w:hanging="480"/>
-      </w:pPr>
-    </w:lvl>
-    <w:lvl w:ilvl="8">
-      <w:start w:val="1"/>
-      <w:numFmt w:val="decimal"/>
-      <w:lvlText w:val="%9."/>
       <w:lvlJc w:val="left"/>
       <w:pPr>
         <w:ind w:left="6480" w:hanging="480"/>
@@ -4096,36 +4536,6 @@
     </w:lvlOverride>
   </w:num>
   <w:num w:numId="1004">
-    <w:abstractNumId w:val="99411"/>
-    <w:lvlOverride w:ilvl="0">
-      <w:startOverride w:val="1"/>
-    </w:lvlOverride>
-    <w:lvlOverride w:ilvl="1">
-      <w:startOverride w:val="1"/>
-    </w:lvlOverride>
-    <w:lvlOverride w:ilvl="2">
-      <w:startOverride w:val="1"/>
-    </w:lvlOverride>
-    <w:lvlOverride w:ilvl="3">
-      <w:startOverride w:val="1"/>
-    </w:lvlOverride>
-    <w:lvlOverride w:ilvl="4">
-      <w:startOverride w:val="1"/>
-    </w:lvlOverride>
-    <w:lvlOverride w:ilvl="5">
-      <w:startOverride w:val="1"/>
-    </w:lvlOverride>
-    <w:lvlOverride w:ilvl="6">
-      <w:startOverride w:val="1"/>
-    </w:lvlOverride>
-    <w:lvlOverride w:ilvl="7">
-      <w:startOverride w:val="1"/>
-    </w:lvlOverride>
-    <w:lvlOverride w:ilvl="8">
-      <w:startOverride w:val="1"/>
-    </w:lvlOverride>
-  </w:num>
-  <w:num w:numId="1005">
     <w:abstractNumId w:val="99426"/>
     <w:lvlOverride w:ilvl="0">
       <w:startOverride w:val="6"/>
@@ -4155,7 +4565,7 @@
       <w:startOverride w:val="6"/>
     </w:lvlOverride>
   </w:num>
-  <w:num w:numId="1006">
+  <w:num w:numId="1005">
     <w:abstractNumId w:val="99427"/>
     <w:lvlOverride w:ilvl="0">
       <w:startOverride w:val="7"/>
@@ -4185,7 +4595,7 @@
       <w:startOverride w:val="7"/>
     </w:lvlOverride>
   </w:num>
-  <w:num w:numId="1007">
+  <w:num w:numId="1006">
     <w:abstractNumId w:val="99428"/>
     <w:lvlOverride w:ilvl="0">
       <w:startOverride w:val="8"/>

</xml_diff>